<commit_message>
end coursework, hope end course. need take a lot of theory from this class(lessons)
</commit_message>
<xml_diff>
--- a/Papers/RKF3_45_Euler_21var_Ivanov K. A..docx
+++ b/Papers/RKF3_45_Euler_21var_Ivanov K. A..docx
@@ -1125,25 +1125,7 @@
           <w:rFonts w:ascii="Times New Roman" w:hAnsi="Times New Roman" w:cs="Times New Roman"/>
           <w:iCs/>
         </w:rPr>
-        <w:t xml:space="preserve">Решаем </w:t>
-      </w:r>
-      <w:proofErr w:type="spellStart"/>
-      <w:proofErr w:type="gramStart"/>
-      <w:r>
-        <w:rPr>
-          <w:rFonts w:ascii="Times New Roman" w:hAnsi="Times New Roman" w:cs="Times New Roman"/>
-          <w:iCs/>
-        </w:rPr>
-        <w:t>дифф.ур</w:t>
-      </w:r>
-      <w:proofErr w:type="spellEnd"/>
-      <w:proofErr w:type="gramEnd"/>
-      <w:r>
-        <w:rPr>
-          <w:rFonts w:ascii="Times New Roman" w:hAnsi="Times New Roman" w:cs="Times New Roman"/>
-          <w:iCs/>
-        </w:rPr>
-        <w:t xml:space="preserve"> следующими методами</w:t>
+        <w:t>Решаем дифф.ур следующими методами</w:t>
       </w:r>
       <w:r>
         <w:rPr>
@@ -1445,8 +1427,6 @@
         </w:rPr>
         <w:t xml:space="preserve"> </w:t>
       </w:r>
-      <w:bookmarkStart w:id="0" w:name="_GoBack"/>
-      <w:bookmarkEnd w:id="0"/>
       <w:r>
         <w:rPr>
           <w:rFonts w:ascii="Times New Roman" w:hAnsi="Times New Roman" w:cs="Times New Roman"/>
@@ -2887,7 +2867,6 @@
         </w:rPr>
         <w:t>, которую можно получить, если установить ей параметр “</w:t>
       </w:r>
-      <w:proofErr w:type="spellStart"/>
       <w:r>
         <w:rPr>
           <w:rStyle w:val="mo"/>
@@ -2899,7 +2878,6 @@
         </w:rPr>
         <w:t>dopri</w:t>
       </w:r>
-      <w:proofErr w:type="spellEnd"/>
       <w:r>
         <w:rPr>
           <w:rStyle w:val="mo"/>
@@ -2992,7 +2970,6 @@
         </w:rPr>
         <w:t xml:space="preserve"> </w:t>
       </w:r>
-      <w:proofErr w:type="spellStart"/>
       <w:r>
         <w:rPr>
           <w:rStyle w:val="mo"/>
@@ -3004,7 +2981,6 @@
         </w:rPr>
         <w:t>atol</w:t>
       </w:r>
-      <w:proofErr w:type="spellEnd"/>
       <w:r>
         <w:rPr>
           <w:rStyle w:val="mo"/>
@@ -3036,7 +3012,6 @@
         </w:rPr>
         <w:t xml:space="preserve">    Функция </w:t>
       </w:r>
-      <w:proofErr w:type="spellStart"/>
       <w:r>
         <w:rPr>
           <w:rStyle w:val="mo"/>
@@ -3048,7 +3023,6 @@
         </w:rPr>
         <w:t>runge</w:t>
       </w:r>
-      <w:proofErr w:type="spellEnd"/>
       <w:r>
         <w:rPr>
           <w:rStyle w:val="mo"/>
@@ -3059,7 +3033,6 @@
         </w:rPr>
         <w:t>_</w:t>
       </w:r>
-      <w:proofErr w:type="spellStart"/>
       <w:r>
         <w:rPr>
           <w:rStyle w:val="mo"/>
@@ -3071,7 +3044,6 @@
         </w:rPr>
         <w:t>kutta</w:t>
       </w:r>
-      <w:proofErr w:type="spellEnd"/>
       <w:r>
         <w:rPr>
           <w:rStyle w:val="mo"/>
@@ -3184,7 +3156,6 @@
         </w:rPr>
         <w:t>_</w:t>
       </w:r>
-      <w:proofErr w:type="spellStart"/>
       <w:r>
         <w:rPr>
           <w:rStyle w:val="mo"/>
@@ -3196,7 +3167,6 @@
         </w:rPr>
         <w:t>euler</w:t>
       </w:r>
-      <w:proofErr w:type="spellEnd"/>
       <w:r>
         <w:rPr>
           <w:rStyle w:val="mo"/>
@@ -3666,8 +3636,7 @@
           <w:tab w:val="left" w:pos="6908"/>
           <w:tab w:val="left" w:pos="7208"/>
         </w:tabs>
-        <w:spacing w:after="120" w:line="240" w:lineRule="auto"/>
-        <w:ind w:left="567"/>
+        <w:spacing w:after="0" w:line="240" w:lineRule="auto"/>
         <w:jc w:val="center"/>
         <w:rPr>
           <w:rFonts w:ascii="Times New Roman" w:hAnsi="Times New Roman" w:cs="Times New Roman"/>
@@ -3677,56 +3646,16 @@
           <w:szCs w:val="30"/>
         </w:rPr>
       </w:pPr>
-    </w:p>
-    <w:p>
-      <w:pPr>
-        <w:widowControl w:val="0"/>
-        <w:tabs>
-          <w:tab w:val="left" w:pos="5954"/>
-          <w:tab w:val="left" w:pos="6908"/>
-          <w:tab w:val="left" w:pos="7208"/>
-        </w:tabs>
-        <w:spacing w:after="120" w:line="240" w:lineRule="auto"/>
-        <w:ind w:left="567"/>
-        <w:jc w:val="center"/>
-        <w:rPr>
-          <w:rFonts w:ascii="Times New Roman" w:hAnsi="Times New Roman" w:cs="Times New Roman"/>
-          <w:b/>
-          <w:bCs/>
-          <w:sz w:val="30"/>
-          <w:szCs w:val="30"/>
-        </w:rPr>
-      </w:pPr>
-    </w:p>
-    <w:p>
-      <w:pPr>
-        <w:widowControl w:val="0"/>
-        <w:tabs>
-          <w:tab w:val="left" w:pos="5954"/>
-          <w:tab w:val="left" w:pos="6908"/>
-          <w:tab w:val="left" w:pos="7208"/>
-        </w:tabs>
-        <w:spacing w:after="0" w:line="240" w:lineRule="auto"/>
-        <w:ind w:left="567"/>
-        <w:jc w:val="center"/>
-        <w:rPr>
-          <w:rFonts w:ascii="Times New Roman" w:hAnsi="Times New Roman" w:cs="Times New Roman"/>
-          <w:b/>
-          <w:bCs/>
-          <w:sz w:val="30"/>
-          <w:szCs w:val="30"/>
-        </w:rPr>
-      </w:pPr>
       <w:r>
         <w:rPr>
           <w:noProof/>
         </w:rPr>
         <w:lastRenderedPageBreak/>
         <w:drawing>
-          <wp:inline distT="0" distB="0" distL="0" distR="0" wp14:anchorId="471A3949" wp14:editId="1337CC4F">
-            <wp:extent cx="5940425" cy="3592195"/>
-            <wp:effectExtent l="0" t="0" r="3175" b="8255"/>
-            <wp:docPr id="5" name="Рисунок 5"/>
+          <wp:inline distT="0" distB="0" distL="0" distR="0" wp14:anchorId="42C38B17" wp14:editId="141BB83A">
+            <wp:extent cx="5940425" cy="3594735"/>
+            <wp:effectExtent l="0" t="0" r="3175" b="5715"/>
+            <wp:docPr id="2" name="Рисунок 2"/>
             <wp:cNvGraphicFramePr>
               <a:graphicFrameLocks xmlns:a="http://schemas.openxmlformats.org/drawingml/2006/main" noChangeAspect="1"/>
             </wp:cNvGraphicFramePr>
@@ -3746,7 +3675,7 @@
                   <pic:spPr>
                     <a:xfrm>
                       <a:off x="0" y="0"/>
-                      <a:ext cx="5940425" cy="3592195"/>
+                      <a:ext cx="5940425" cy="3594735"/>
                     </a:xfrm>
                     <a:prstGeom prst="rect">
                       <a:avLst/>
@@ -4008,23 +3937,7 @@
           <w:rFonts w:ascii="Times New Roman" w:hAnsi="Times New Roman" w:cs="Times New Roman"/>
           <w:lang w:val="en-US"/>
         </w:rPr>
-        <w:t xml:space="preserve">(h = 0.1)                                                </w:t>
-      </w:r>
-      <w:proofErr w:type="gramStart"/>
-      <w:r>
-        <w:rPr>
-          <w:rFonts w:ascii="Times New Roman" w:hAnsi="Times New Roman" w:cs="Times New Roman"/>
-          <w:lang w:val="en-US"/>
-        </w:rPr>
-        <w:t xml:space="preserve">   (</w:t>
-      </w:r>
-      <w:proofErr w:type="gramEnd"/>
-      <w:r>
-        <w:rPr>
-          <w:rFonts w:ascii="Times New Roman" w:hAnsi="Times New Roman" w:cs="Times New Roman"/>
-          <w:lang w:val="en-US"/>
-        </w:rPr>
-        <w:t>h = 0.0125)</w:t>
+        <w:t>(h = 0.1)                                                   (h = 0.0125)</w:t>
       </w:r>
     </w:p>
     <w:p>
@@ -4136,10 +4049,10 @@
           <w:noProof/>
         </w:rPr>
         <w:drawing>
-          <wp:inline distT="0" distB="0" distL="0" distR="0" wp14:anchorId="77440346" wp14:editId="073E9A41">
-            <wp:extent cx="4371975" cy="3114675"/>
+          <wp:inline distT="0" distB="0" distL="0" distR="0" wp14:anchorId="75DFAF8B" wp14:editId="215E5EC9">
+            <wp:extent cx="4448175" cy="3248025"/>
             <wp:effectExtent l="0" t="0" r="9525" b="9525"/>
-            <wp:docPr id="9" name="Рисунок 9"/>
+            <wp:docPr id="13" name="Рисунок 13"/>
             <wp:cNvGraphicFramePr>
               <a:graphicFrameLocks xmlns:a="http://schemas.openxmlformats.org/drawingml/2006/main" noChangeAspect="1"/>
             </wp:cNvGraphicFramePr>
@@ -4159,7 +4072,7 @@
                   <pic:spPr>
                     <a:xfrm>
                       <a:off x="0" y="0"/>
-                      <a:ext cx="4371975" cy="3114675"/>
+                      <a:ext cx="4448175" cy="3248025"/>
                     </a:xfrm>
                     <a:prstGeom prst="rect">
                       <a:avLst/>
@@ -4221,10 +4134,10 @@
           <w:noProof/>
         </w:rPr>
         <w:drawing>
-          <wp:inline distT="0" distB="0" distL="0" distR="0" wp14:anchorId="5D0E9EF5" wp14:editId="14F513D8">
-            <wp:extent cx="4410075" cy="1247775"/>
-            <wp:effectExtent l="0" t="0" r="9525" b="9525"/>
-            <wp:docPr id="10" name="Рисунок 10"/>
+          <wp:inline distT="0" distB="0" distL="0" distR="0" wp14:anchorId="657AC66A" wp14:editId="321AACBF">
+            <wp:extent cx="3857625" cy="1390650"/>
+            <wp:effectExtent l="0" t="0" r="9525" b="0"/>
+            <wp:docPr id="14" name="Рисунок 14"/>
             <wp:cNvGraphicFramePr>
               <a:graphicFrameLocks xmlns:a="http://schemas.openxmlformats.org/drawingml/2006/main" noChangeAspect="1"/>
             </wp:cNvGraphicFramePr>
@@ -4244,7 +4157,7 @@
                   <pic:spPr>
                     <a:xfrm>
                       <a:off x="0" y="0"/>
-                      <a:ext cx="4410075" cy="1247775"/>
+                      <a:ext cx="3857625" cy="1390650"/>
                     </a:xfrm>
                     <a:prstGeom prst="rect">
                       <a:avLst/>
@@ -4301,10 +4214,10 @@
           <w:noProof/>
         </w:rPr>
         <w:drawing>
-          <wp:inline distT="0" distB="0" distL="0" distR="0" wp14:anchorId="1A867EC7" wp14:editId="34BA48EC">
-            <wp:extent cx="4391025" cy="1228725"/>
+          <wp:inline distT="0" distB="0" distL="0" distR="0" wp14:anchorId="6388D2EC" wp14:editId="13108E8A">
+            <wp:extent cx="3838575" cy="1381125"/>
             <wp:effectExtent l="0" t="0" r="9525" b="9525"/>
-            <wp:docPr id="11" name="Рисунок 11"/>
+            <wp:docPr id="15" name="Рисунок 15"/>
             <wp:cNvGraphicFramePr>
               <a:graphicFrameLocks xmlns:a="http://schemas.openxmlformats.org/drawingml/2006/main" noChangeAspect="1"/>
             </wp:cNvGraphicFramePr>
@@ -4324,7 +4237,7 @@
                   <pic:spPr>
                     <a:xfrm>
                       <a:off x="0" y="0"/>
-                      <a:ext cx="4391025" cy="1228725"/>
+                      <a:ext cx="3838575" cy="1381125"/>
                     </a:xfrm>
                     <a:prstGeom prst="rect">
                       <a:avLst/>
@@ -4381,10 +4294,10 @@
           <w:noProof/>
         </w:rPr>
         <w:drawing>
-          <wp:inline distT="0" distB="0" distL="0" distR="0" wp14:anchorId="4D692DC5" wp14:editId="570DAC1E">
-            <wp:extent cx="4362450" cy="1228725"/>
-            <wp:effectExtent l="0" t="0" r="0" b="9525"/>
-            <wp:docPr id="12" name="Рисунок 12"/>
+          <wp:inline distT="0" distB="0" distL="0" distR="0" wp14:anchorId="7B7008DE" wp14:editId="141133AC">
+            <wp:extent cx="3819525" cy="1362075"/>
+            <wp:effectExtent l="0" t="0" r="9525" b="9525"/>
+            <wp:docPr id="16" name="Рисунок 16"/>
             <wp:cNvGraphicFramePr>
               <a:graphicFrameLocks xmlns:a="http://schemas.openxmlformats.org/drawingml/2006/main" noChangeAspect="1"/>
             </wp:cNvGraphicFramePr>
@@ -4404,7 +4317,7 @@
                   <pic:spPr>
                     <a:xfrm>
                       <a:off x="0" y="0"/>
-                      <a:ext cx="4362450" cy="1228725"/>
+                      <a:ext cx="3819525" cy="1362075"/>
                     </a:xfrm>
                     <a:prstGeom prst="rect">
                       <a:avLst/>
@@ -4426,38 +4339,6 @@
           <w:tab w:val="left" w:pos="7208"/>
         </w:tabs>
         <w:spacing w:after="120" w:line="240" w:lineRule="auto"/>
-        <w:ind w:left="567"/>
-        <w:jc w:val="center"/>
-        <w:rPr>
-          <w:rFonts w:ascii="Times New Roman" w:hAnsi="Times New Roman" w:cs="Times New Roman"/>
-          <w:lang w:val="en-US"/>
-        </w:rPr>
-      </w:pPr>
-    </w:p>
-    <w:p>
-      <w:pPr>
-        <w:widowControl w:val="0"/>
-        <w:tabs>
-          <w:tab w:val="left" w:pos="5954"/>
-          <w:tab w:val="left" w:pos="6908"/>
-          <w:tab w:val="left" w:pos="7208"/>
-        </w:tabs>
-        <w:spacing w:after="120" w:line="240" w:lineRule="auto"/>
-        <w:rPr>
-          <w:rFonts w:ascii="Times New Roman" w:hAnsi="Times New Roman" w:cs="Times New Roman"/>
-          <w:lang w:val="en-US"/>
-        </w:rPr>
-      </w:pPr>
-    </w:p>
-    <w:p>
-      <w:pPr>
-        <w:widowControl w:val="0"/>
-        <w:tabs>
-          <w:tab w:val="left" w:pos="5954"/>
-          <w:tab w:val="left" w:pos="6908"/>
-          <w:tab w:val="left" w:pos="7208"/>
-        </w:tabs>
-        <w:spacing w:after="120" w:line="240" w:lineRule="auto"/>
         <w:rPr>
           <w:rFonts w:ascii="Times New Roman" w:hAnsi="Times New Roman" w:cs="Times New Roman"/>
           <w:lang w:val="en-US"/>
@@ -4548,6 +4429,84 @@
         </w:rPr>
         <w:t>Исходя из полученных результатов можно сделать вывод, что при уменьшении шага интегрирования  в 2 раза погрешности уменьшаются примерно на 1-2 порядка</w:t>
       </w:r>
+      <w:r>
+        <w:rPr>
+          <w:rFonts w:ascii="Times New Roman" w:hAnsi="Times New Roman" w:cs="Times New Roman"/>
+        </w:rPr>
+        <w:t>.</w:t>
+      </w:r>
+    </w:p>
+    <w:p>
+      <w:pPr>
+        <w:ind w:left="567"/>
+        <w:rPr>
+          <w:rFonts w:ascii="Times New Roman" w:hAnsi="Times New Roman" w:cs="Times New Roman"/>
+        </w:rPr>
+      </w:pPr>
+      <w:r>
+        <w:rPr>
+          <w:rFonts w:ascii="Times New Roman" w:hAnsi="Times New Roman" w:cs="Times New Roman"/>
+        </w:rPr>
+        <w:t xml:space="preserve">    Дополнительно добавил сравнение локальных погрешностей </w:t>
+      </w:r>
+      <w:r>
+        <w:rPr>
+          <w:rFonts w:ascii="Times New Roman" w:hAnsi="Times New Roman" w:cs="Times New Roman"/>
+        </w:rPr>
+        <w:t xml:space="preserve"> между </w:t>
+      </w:r>
+      <w:r>
+        <w:rPr>
+          <w:rFonts w:ascii="Times New Roman" w:hAnsi="Times New Roman" w:cs="Times New Roman"/>
+        </w:rPr>
+        <w:t>заданных мною методов и шага интегрирования.</w:t>
+      </w:r>
+      <w:r>
+        <w:rPr>
+          <w:rFonts w:ascii="Times New Roman" w:hAnsi="Times New Roman" w:cs="Times New Roman"/>
+        </w:rPr>
+        <w:t xml:space="preserve"> Вывод о зависимости можно сделать посмотрев на предоставление для каждого шага прикрепленные рисунки. Для усовершенствованного метода ломаных Эйлера, это 1 в 1 точно, для Рунге-Кутты 3 степени, это условие не выполняется на порядок</w:t>
+      </w:r>
+      <w:r>
+        <w:rPr>
+          <w:rFonts w:ascii="Times New Roman" w:hAnsi="Times New Roman" w:cs="Times New Roman"/>
+        </w:rPr>
+        <w:t xml:space="preserve">, </w:t>
+      </w:r>
+      <w:r>
+        <w:rPr>
+          <w:rFonts w:ascii="Times New Roman" w:hAnsi="Times New Roman" w:cs="Times New Roman"/>
+        </w:rPr>
+        <w:t xml:space="preserve">и тот метод который в моей программе и применяя их к нахождению решения данного уравнения имеет локальную погрешность на порядок меньше чем выражение </w:t>
+      </w:r>
+      <w:r>
+        <w:rPr>
+          <w:rFonts w:ascii="Times New Roman" w:hAnsi="Times New Roman" w:cs="Times New Roman"/>
+        </w:rPr>
+        <w:t>(</w:t>
+      </w:r>
+      <w:r>
+        <w:rPr>
+          <w:rFonts w:ascii="Times New Roman" w:hAnsi="Times New Roman" w:cs="Times New Roman"/>
+          <w:lang w:val="en-US"/>
+        </w:rPr>
+        <w:t>h</w:t>
+      </w:r>
+      <w:r>
+        <w:rPr>
+          <w:rFonts w:ascii="Times New Roman" w:hAnsi="Times New Roman" w:cs="Times New Roman"/>
+        </w:rPr>
+        <w:t>/2)^</w:t>
+      </w:r>
+      <w:r>
+        <w:rPr>
+          <w:rFonts w:ascii="Times New Roman" w:hAnsi="Times New Roman" w:cs="Times New Roman"/>
+          <w:lang w:val="en-US"/>
+        </w:rPr>
+        <w:t>4</w:t>
+      </w:r>
+      <w:bookmarkStart w:id="0" w:name="_GoBack"/>
+      <w:bookmarkEnd w:id="0"/>
       <w:r>
         <w:rPr>
           <w:rFonts w:ascii="Times New Roman" w:hAnsi="Times New Roman" w:cs="Times New Roman"/>

</xml_diff>